<commit_message>
m and m deets
</commit_message>
<xml_diff>
--- a/docs/paper/methods-and-materials-v3.docx
+++ b/docs/paper/methods-and-materials-v3.docx
@@ -29,12 +29,27 @@
         <w:pStyle w:val="Heading2"/>
       </w:pPr>
       <w:r>
-        <w:t>Production scenarios</w:t>
+        <w:t>Alfalfa p</w:t>
+      </w:r>
+      <w:r>
+        <w:t>roduction scenarios</w:t>
       </w:r>
     </w:p>
     <w:p>
       <w:r>
-        <w:t xml:space="preserve">The Department of Agricultural and Resource Economics at University of California periodically releases regional estimates for costs of production for </w:t>
+        <w:t xml:space="preserve">The Department of Agricultural and Resource Economics at </w:t>
+      </w:r>
+      <w:r>
+        <w:t xml:space="preserve">the </w:t>
+      </w:r>
+      <w:r>
+        <w:t xml:space="preserve">University of California </w:t>
+      </w:r>
+      <w:r>
+        <w:t xml:space="preserve">(UC) </w:t>
+      </w:r>
+      <w:r>
+        <w:t xml:space="preserve">periodically releases regional estimates for costs of production for </w:t>
       </w:r>
       <w:r>
         <w:t>select</w:t>
@@ -43,10 +58,22 @@
         <w:t xml:space="preserve"> commodities</w:t>
       </w:r>
       <w:r>
-        <w:t>, which are</w:t>
-      </w:r>
-      <w:r>
-        <w:t xml:space="preserve"> based on county-based representative management schedules which are determined through iterative discussions between extension employees and producers. Based on availability of these cost-estimates</w:t>
+        <w:t>, including alfalfa. The cost-estimates</w:t>
+      </w:r>
+      <w:r>
+        <w:t xml:space="preserve"> are</w:t>
+      </w:r>
+      <w:r>
+        <w:t xml:space="preserve"> based on county-</w:t>
+      </w:r>
+      <w:r>
+        <w:t xml:space="preserve">level </w:t>
+      </w:r>
+      <w:r>
+        <w:t>representative management schedules determined through iterative discussions bet</w:t>
+      </w:r>
+      <w:r>
+        <w:t>ween extension employees and producers. Based on availability of these cost-estimates</w:t>
       </w:r>
       <w:r>
         <w:t xml:space="preserve"> and alfalfa production patterns in </w:t>
@@ -58,7 +85,25 @@
         <w:t xml:space="preserve">, three </w:t>
       </w:r>
       <w:r>
-        <w:t xml:space="preserve">regions were chosen: Intermountain region </w:t>
+        <w:t>regions were chosen</w:t>
+      </w:r>
+      <w:r>
+        <w:t xml:space="preserve"> for th</w:t>
+      </w:r>
+      <w:r>
+        <w:t>e present</w:t>
+      </w:r>
+      <w:r>
+        <w:t xml:space="preserve"> analysis</w:t>
+      </w:r>
+      <w:r>
+        <w:t xml:space="preserve">: </w:t>
+      </w:r>
+      <w:r>
+        <w:t xml:space="preserve">(1) </w:t>
+      </w:r>
+      <w:r>
+        <w:t xml:space="preserve">Intermountain region </w:t>
       </w:r>
       <w:r>
         <w:t>Siskiyou</w:t>
@@ -70,7 +115,13 @@
         <w:t xml:space="preserve"> (Northern CA)</w:t>
       </w:r>
       <w:r>
-        <w:t xml:space="preserve">; Southern San Joaquin Valley </w:t>
+        <w:t xml:space="preserve">; </w:t>
+      </w:r>
+      <w:r>
+        <w:t xml:space="preserve">(2) </w:t>
+      </w:r>
+      <w:r>
+        <w:t xml:space="preserve">Southern San Joaquin Valley </w:t>
       </w:r>
       <w:r>
         <w:t>Tulare</w:t>
@@ -85,6 +136,9 @@
         <w:t xml:space="preserve">; </w:t>
       </w:r>
       <w:r>
+        <w:t xml:space="preserve">(3) </w:t>
+      </w:r>
+      <w:r>
         <w:t>Imperial</w:t>
       </w:r>
       <w:r>
@@ -109,7 +163,10 @@
         <w:t xml:space="preserve"> (Figure 1</w:t>
       </w:r>
       <w:r>
-        <w:t xml:space="preserve"> – add labels to counties if we want to keep this figure</w:t>
+        <w:t xml:space="preserve"> – </w:t>
+      </w:r>
+      <w:r>
+        <w:t>map</w:t>
       </w:r>
       <w:r>
         <w:t>)</w:t>
@@ -120,148 +177,29 @@
       <w:r>
         <w:t xml:space="preserve"> </w:t>
       </w:r>
-    </w:p>
-    <w:tbl>
-      <w:tblPr>
-        <w:tblStyle w:val="TableGrid"/>
-        <w:tblW w:w="0" w:type="auto"/>
-        <w:tblLook w:val="04A0" w:firstRow="1" w:lastRow="0" w:firstColumn="1" w:lastColumn="0" w:noHBand="0" w:noVBand="1"/>
-      </w:tblPr>
-      <w:tblGrid>
-        <w:gridCol w:w="9350"/>
-      </w:tblGrid>
-      <w:tr>
-        <w:tc>
-          <w:tcPr>
-            <w:tcW w:w="9350" w:type="dxa"/>
-          </w:tcPr>
-          <w:p>
-            <w:r>
-              <w:rPr>
-                <w:noProof/>
-              </w:rPr>
-              <w:drawing>
-                <wp:inline distT="0" distB="0" distL="0" distR="0" wp14:anchorId="74A45A3D" wp14:editId="6026BE9C">
-                  <wp:extent cx="3005328" cy="3756660"/>
-                  <wp:effectExtent l="0" t="0" r="5080" b="0"/>
-                  <wp:docPr id="1544675846" name="Picture 1" descr="A map of the state of california&#10;&#10;Description automatically generated"/>
-                  <wp:cNvGraphicFramePr>
-                    <a:graphicFrameLocks xmlns:a="http://schemas.openxmlformats.org/drawingml/2006/main" noChangeAspect="1"/>
-                  </wp:cNvGraphicFramePr>
-                  <a:graphic xmlns:a="http://schemas.openxmlformats.org/drawingml/2006/main">
-                    <a:graphicData uri="http://schemas.openxmlformats.org/drawingml/2006/picture">
-                      <pic:pic xmlns:pic="http://schemas.openxmlformats.org/drawingml/2006/picture">
-                        <pic:nvPicPr>
-                          <pic:cNvPr id="1544675846" name="Picture 1" descr="A map of the state of california&#10;&#10;Description automatically generated"/>
-                          <pic:cNvPicPr/>
-                        </pic:nvPicPr>
-                        <pic:blipFill>
-                          <a:blip r:embed="rId5" cstate="print">
-                            <a:extLst>
-                              <a:ext uri="{28A0092B-C50C-407E-A947-70E740481C1C}">
-                                <a14:useLocalDpi xmlns:a14="http://schemas.microsoft.com/office/drawing/2010/main" val="0"/>
-                              </a:ext>
-                            </a:extLst>
-                          </a:blip>
-                          <a:stretch>
-                            <a:fillRect/>
-                          </a:stretch>
-                        </pic:blipFill>
-                        <pic:spPr>
-                          <a:xfrm>
-                            <a:off x="0" y="0"/>
-                            <a:ext cx="3014379" cy="3767973"/>
-                          </a:xfrm>
-                          <a:prstGeom prst="rect">
-                            <a:avLst/>
-                          </a:prstGeom>
-                        </pic:spPr>
-                      </pic:pic>
-                    </a:graphicData>
-                  </a:graphic>
-                </wp:inline>
-              </w:drawing>
-            </w:r>
-          </w:p>
-        </w:tc>
-      </w:tr>
-      <w:tr>
-        <w:tc>
-          <w:tcPr>
-            <w:tcW w:w="9350" w:type="dxa"/>
-          </w:tcPr>
-          <w:p>
-            <w:r>
-              <w:t>Figure 1 California USA counties with more than 10,000 hectares (dark blue) of irrigated alfalfa production, with Siskiyou</w:t>
-            </w:r>
-            <w:r>
-              <w:t xml:space="preserve"> representing Northern CA</w:t>
-            </w:r>
-            <w:r>
-              <w:t>, Tulare</w:t>
-            </w:r>
-            <w:r>
-              <w:t xml:space="preserve"> representing Central CA</w:t>
-            </w:r>
-            <w:r>
-              <w:t xml:space="preserve">, and Imperial </w:t>
-            </w:r>
-            <w:r>
-              <w:t>C</w:t>
-            </w:r>
-            <w:r>
-              <w:t>ount</w:t>
-            </w:r>
-            <w:r>
-              <w:t>y representing Southern CA, respectively (</w:t>
-            </w:r>
-            <w:r>
-              <w:t>highlighted in red</w:t>
-            </w:r>
-            <w:r>
-              <w:t>)</w:t>
-            </w:r>
-            <w:r>
-              <w:t xml:space="preserve"> </w:t>
-            </w:r>
-          </w:p>
-        </w:tc>
-      </w:tr>
-    </w:tbl>
-    <w:p/>
-    <w:p>
-      <w:r>
-        <w:t xml:space="preserve">For each county a baseline scenario was </w:t>
+      <w:r>
+        <w:t xml:space="preserve">For each </w:t>
+      </w:r>
+      <w:r>
+        <w:t>county,</w:t>
+      </w:r>
+      <w:r>
+        <w:t xml:space="preserve"> a baseline </w:t>
+      </w:r>
+      <w:r>
+        <w:t xml:space="preserve">production </w:t>
+      </w:r>
+      <w:r>
+        <w:t xml:space="preserve">scenario was </w:t>
       </w:r>
       <w:r>
         <w:t>constructed</w:t>
       </w:r>
       <w:r>
-        <w:t xml:space="preserve"> using information provided from the cost of production reports. When data</w:t>
-      </w:r>
-      <w:r>
-        <w:t xml:space="preserve"> necessary for the analyses</w:t>
-      </w:r>
-      <w:r>
-        <w:t xml:space="preserve"> w</w:t>
-      </w:r>
-      <w:r>
-        <w:t>ere</w:t>
-      </w:r>
-      <w:r>
-        <w:t xml:space="preserve"> not provided, publicly available data and </w:t>
-      </w:r>
-      <w:r>
-        <w:t>expert knowledge</w:t>
-      </w:r>
-      <w:r>
-        <w:t xml:space="preserve"> were used </w:t>
-      </w:r>
-      <w:r>
-        <w:t xml:space="preserve">as supplemental data sources </w:t>
-      </w:r>
-      <w:r>
-        <w:t xml:space="preserve">(see supplemental material for details). </w:t>
+        <w:t xml:space="preserve"> using information provided from the cost of production reports. </w:t>
+      </w:r>
+      <w:r>
+        <w:t>Yields were estimated using the United States Department of Agriculture (USDA) National Agricultural Statistics Service (NASS) California County Agricultural Commissioners annual Crop Reports for 2018-2022 for each county (CITE). When data necessary for the analyses were not provided, publicly available data and expert knowledge were used as supplemental data sources (see supplemental material for details).</w:t>
       </w:r>
     </w:p>
     <w:p>
@@ -269,13 +207,57 @@
         <w:pStyle w:val="Heading2"/>
       </w:pPr>
       <w:r>
-        <w:lastRenderedPageBreak/>
         <w:t>Impact quantification</w:t>
       </w:r>
     </w:p>
     <w:p>
       <w:r>
-        <w:t>Two impact categories (energy use, net greenhouse gas emissions) were used in this study on both a per yield basis (one metric ton of baled alfalfa dry matter adjusted to 0% moisture) and on a per area basis (one hectare of alfalfa cultivation). The analysis included establishment, production, and stand termination with all activities amortized over the stand life of the alfalfa crop. Therefore, the four functional units of analysis were:</w:t>
+        <w:t>I</w:t>
+      </w:r>
+      <w:r>
+        <w:t>mpact</w:t>
+      </w:r>
+      <w:r>
+        <w:t>s</w:t>
+      </w:r>
+      <w:r>
+        <w:t xml:space="preserve"> (energy use, net greenhouse gas emissions) were </w:t>
+      </w:r>
+      <w:r>
+        <w:t>calculated on a</w:t>
+      </w:r>
+      <w:r>
+        <w:t>n annual,</w:t>
+      </w:r>
+      <w:r>
+        <w:t xml:space="preserve"> per </w:t>
+      </w:r>
+      <w:r>
+        <w:t xml:space="preserve">land area </w:t>
+      </w:r>
+      <w:r>
+        <w:t xml:space="preserve">basis. </w:t>
+      </w:r>
+      <w:r>
+        <w:t>The analysis included establishment, production, and stand termination with all activities amortized over the stand life of the alfalfa crop</w:t>
+      </w:r>
+      <w:r>
+        <w:t xml:space="preserve"> (</w:t>
+      </w:r>
+      <w:r>
+        <w:t>which was assigned based on U</w:t>
+      </w:r>
+      <w:r>
+        <w:t>C</w:t>
+      </w:r>
+      <w:r>
+        <w:t xml:space="preserve"> extension cost and return studies</w:t>
+      </w:r>
+      <w:r>
+        <w:t>)</w:t>
+      </w:r>
+      <w:r>
+        <w:t xml:space="preserve">. </w:t>
       </w:r>
     </w:p>
     <w:p>
@@ -299,71 +281,76 @@
         </w:numPr>
       </w:pPr>
       <w:r>
-        <w:t>Energy used per unit of dry matter production per year (MJ Mg-1 year-1)</w:t>
+        <w:t>Carbon dioxide equivalents (CO2e) released (positive) or sequestered (negative) per unit land area per year (CO2e ha-1 year-1)</w:t>
       </w:r>
     </w:p>
     <w:p>
-      <w:pPr>
-        <w:pStyle w:val="ListParagraph"/>
-        <w:numPr>
-          <w:ilvl w:val="0"/>
-          <w:numId w:val="8"/>
-        </w:numPr>
-      </w:pPr>
-      <w:r>
-        <w:t>Carbon dioxide equivalents (CO2e) released (positive) or sequestered (negative) per unit land area per year (CO2e ha-1 year-1)</w:t>
+      <w:r>
+        <w:t xml:space="preserve">Impacts were also converted to a per yield basis (one metric ton of baled alfalfa dry matter adjusted to 0% moisture) using the total dry matter yields produced over the stand life of the </w:t>
+      </w:r>
+      <w:r>
+        <w:t>alfalfa</w:t>
+      </w:r>
+      <w:r>
+        <w:t>.</w:t>
       </w:r>
     </w:p>
     <w:p>
       <w:pPr>
-        <w:pStyle w:val="ListParagraph"/>
-        <w:numPr>
-          <w:ilvl w:val="0"/>
-          <w:numId w:val="8"/>
-        </w:numPr>
-      </w:pPr>
-      <w:r>
-        <w:t>CO2e released/sequestered per unit of dry matter produced per year (CO2e Mg-1 year-1)</w:t>
+        <w:pStyle w:val="Heading2"/>
+      </w:pPr>
+      <w:r>
+        <w:t>Model</w:t>
       </w:r>
     </w:p>
     <w:p>
       <w:r>
-        <w:t xml:space="preserve">A model was built in R (CITE) for each functional unit using the contributing components listed in Table 1. The primary data sources used in this study include </w:t>
-      </w:r>
-      <w:r>
-        <w:rPr>
-          <w:color w:val="C00000"/>
-        </w:rPr>
-        <w:t>University of California Davis (UC Davis) extension cost and return studies</w:t>
-      </w:r>
-      <w:r>
-        <w:rPr>
-          <w:color w:val="C00000"/>
-        </w:rPr>
+        <w:t xml:space="preserve">A model was built in R (CITE) for each functional unit using the contributing components listed in Table 1. The </w:t>
+      </w:r>
+      <w:r>
+        <w:t>primary data sources used in this study include</w:t>
+      </w:r>
+      <w:r>
+        <w:t>d</w:t>
+      </w:r>
+      <w:r>
+        <w:t xml:space="preserve"> UC cost </w:t>
+      </w:r>
+      <w:r>
+        <w:t>of production reports</w:t>
+      </w:r>
+      <w:r>
+        <w:t xml:space="preserve">, </w:t>
+      </w:r>
+      <w:r>
+        <w:t>USDA NASS</w:t>
+      </w:r>
+      <w:r>
+        <w:t xml:space="preserve">, the US Department </w:t>
+      </w:r>
+      <w:r>
+        <w:t>of Energy (DOE) Greenhouse gases, Regulated Emissions, and Energy use in Technologies (GREET®) model version CA-GREET4.0 (CITE), National Resources Conservation Service (NRSC) resources</w:t>
+      </w:r>
+      <w:r>
+        <w:t>, and California’s Healthy Soils Program data</w:t>
+      </w:r>
+      <w:r>
+        <w:t xml:space="preserve"> which is driven by the COMET</w:t>
+      </w:r>
+      <w:r>
+        <w:t>-Farm™ tool</w:t>
+      </w:r>
+      <w:r>
+        <w:t xml:space="preserve"> </w:t>
+      </w:r>
+      <w:r>
         <w:t xml:space="preserve"> (CITE)</w:t>
       </w:r>
       <w:r>
-        <w:rPr>
-          <w:color w:val="C00000"/>
-        </w:rPr>
-        <w:t>,</w:t>
-      </w:r>
-      <w:r>
-        <w:rPr>
-          <w:color w:val="C00000"/>
-        </w:rPr>
-        <w:t xml:space="preserve"> XX </w:t>
-      </w:r>
-      <w:r>
-        <w:t xml:space="preserve">Details about each component (including exact data sources and calculations) are described in detail in supplemental material and the calculations are available as R code in a </w:t>
-      </w:r>
-      <w:proofErr w:type="spellStart"/>
-      <w:r>
-        <w:t>Github</w:t>
-      </w:r>
-      <w:proofErr w:type="spellEnd"/>
-      <w:r>
-        <w:t xml:space="preserve"> repository supporting this publication (</w:t>
+        <w:t xml:space="preserve">. </w:t>
+      </w:r>
+      <w:r>
+        <w:t>Details about each component (including exact data sources and calculations) are described in detail in supplemental material and the calculations are available as R code in a Github repository supporting this publication (</w:t>
       </w:r>
       <w:r>
         <w:rPr>
@@ -380,7 +367,14 @@
         <w:pStyle w:val="Heading5"/>
       </w:pPr>
       <w:r>
-        <w:t>Table X. Summary of components contributing to energy and GHG impacts from irrigated alfalfa production in California</w:t>
+        <w:lastRenderedPageBreak/>
+        <w:t xml:space="preserve">Table </w:t>
+      </w:r>
+      <w:r>
+        <w:t>1</w:t>
+      </w:r>
+      <w:r>
+        <w:t>. Summary of components contributing to energy and GHG impacts from irrigated alfalfa production in California</w:t>
       </w:r>
     </w:p>
     <w:tbl>
@@ -499,7 +493,13 @@
           </w:tcPr>
           <w:p>
             <w:r>
-              <w:t>Consumption of energy on the farm in the form of fuel used to run tractors and irrigation pumps</w:t>
+              <w:t xml:space="preserve">Consumption of energy on the farm in the form of fuel used to run tractors and </w:t>
+            </w:r>
+            <w:r>
+              <w:t xml:space="preserve">to move and distribute water for irrigation with </w:t>
+            </w:r>
+            <w:r>
+              <w:t>pumps</w:t>
             </w:r>
           </w:p>
         </w:tc>
@@ -512,9 +512,22 @@
           </w:tcPr>
           <w:p>
             <w:r>
-              <w:t xml:space="preserve">Energy used to manufacture products consumed during alfalfa production, including fertilizers, pesticides, and seed. Manufacturing of durable products such as machinery and pumps was not included. </w:t>
-            </w:r>
-          </w:p>
+              <w:t>Energy used to manufacture products consumed during alfalfa production including fertilizers, pesticides, and seed</w:t>
+            </w:r>
+            <w:r>
+              <w:t xml:space="preserve"> (m</w:t>
+            </w:r>
+            <w:r>
+              <w:t>anufacturing of durable products such as machinery and pumps was not included</w:t>
+            </w:r>
+            <w:r>
+              <w:t>)</w:t>
+            </w:r>
+            <w:r>
+              <w:t xml:space="preserve"> </w:t>
+            </w:r>
+          </w:p>
+          <w:p/>
         </w:tc>
       </w:tr>
       <w:tr>
@@ -540,7 +553,22 @@
           </w:tcPr>
           <w:p>
             <w:r>
-              <w:t>GHG released from combustion of fuel, CO2 sequestered in the soil and reduction in N2O resulting from a given intervention based on California Healthy Soils models, N2O derived from the application of fertilizers and plant material to the soil</w:t>
+              <w:t>GHG</w:t>
+            </w:r>
+            <w:r>
+              <w:t>s</w:t>
+            </w:r>
+            <w:r>
+              <w:t xml:space="preserve"> released from combustion of fuel</w:t>
+            </w:r>
+            <w:r>
+              <w:t>;</w:t>
+            </w:r>
+            <w:r>
+              <w:t xml:space="preserve"> N2O derived from the application of fertilizers and plant material to the soil</w:t>
+            </w:r>
+            <w:r>
+              <w:t>; CO2 sequestered in the soil and reduction in N2O resulting from a given intervention</w:t>
             </w:r>
           </w:p>
         </w:tc>
@@ -553,7 +581,25 @@
           </w:tcPr>
           <w:p>
             <w:r>
-              <w:t xml:space="preserve">GHG released during the manufacturing of products consumed during alfalfa production, N2O produced from volatilization and leaching of N from the soil, reduction in fertilizer use in subsequent crop attributed to alfalfa stand (CITE). </w:t>
+              <w:t>GHG</w:t>
+            </w:r>
+            <w:r>
+              <w:t>s</w:t>
+            </w:r>
+            <w:r>
+              <w:t xml:space="preserve"> released during the manufacturing of products consumed during alfalfa production</w:t>
+            </w:r>
+            <w:r>
+              <w:t>;</w:t>
+            </w:r>
+            <w:r>
+              <w:t xml:space="preserve"> N2O produced from volatilization and leaching of N from the soil</w:t>
+            </w:r>
+            <w:r>
+              <w:t>;</w:t>
+            </w:r>
+            <w:r>
+              <w:t xml:space="preserve"> reduction in fertilizer use in subsequent crop attributed to alfalfa stand (CITE). </w:t>
             </w:r>
           </w:p>
         </w:tc>
@@ -566,7 +612,19 @@
         <w:pStyle w:val="Heading2"/>
       </w:pPr>
       <w:r>
-        <w:t>Uncertainty and sensitivity analyses</w:t>
+        <w:t>Uncertainty</w:t>
+      </w:r>
+      <w:r>
+        <w:t xml:space="preserve">, </w:t>
+      </w:r>
+      <w:r>
+        <w:t>sensitivity</w:t>
+      </w:r>
+      <w:r>
+        <w:t>, and scenario</w:t>
+      </w:r>
+      <w:r>
+        <w:t xml:space="preserve"> analyses</w:t>
       </w:r>
     </w:p>
     <w:p>
@@ -577,53 +635,70 @@
         <w:t xml:space="preserve">and methodological </w:t>
       </w:r>
       <w:r>
-        <w:t xml:space="preserve">assumptions were </w:t>
+        <w:t>assumptions</w:t>
+      </w:r>
+      <w:r>
+        <w:t xml:space="preserve"> (e.g., conversion factors)</w:t>
+      </w:r>
+      <w:r>
+        <w:t xml:space="preserve"> </w:t>
+      </w:r>
+      <w:r>
+        <w:t xml:space="preserve">on estimated impacts </w:t>
+      </w:r>
+      <w:r>
+        <w:t xml:space="preserve">were </w:t>
       </w:r>
       <w:r>
         <w:t>tested</w:t>
       </w:r>
       <w:r>
-        <w:t xml:space="preserve"> into order to assess the uncertainty in the estimates</w:t>
-      </w:r>
-      <w:r>
-        <w:t xml:space="preserve"> by varying continuous parameters from 50% to 150% of the assumed baseline values, and by varying categorical values by each of their possible values</w:t>
+        <w:t xml:space="preserve"> </w:t>
+      </w:r>
+      <w:r>
+        <w:t xml:space="preserve">by varying continuous parameters from </w:t>
+      </w:r>
+      <w:r>
+        <w:t xml:space="preserve">approximately </w:t>
+      </w:r>
+      <w:r>
+        <w:t xml:space="preserve">50% to 150% of the assumed baseline values, and by varying categorical </w:t>
+      </w:r>
+      <w:r>
+        <w:t xml:space="preserve">assumptions </w:t>
+      </w:r>
+      <w:r>
+        <w:t>by each of their possible values</w:t>
       </w:r>
       <w:r>
         <w:t xml:space="preserve">. Additionally, the sensitivity of results to variation in contextual assumptions </w:t>
       </w:r>
       <w:r>
-        <w:t xml:space="preserve">was tested by varying inputs from a theoretical minimum to a theoretical maximum. Supplementary material includes more details on these tests. </w:t>
-      </w:r>
-    </w:p>
-    <w:p>
-      <w:pPr>
-        <w:pStyle w:val="Heading2"/>
-      </w:pPr>
-      <w:r>
-        <w:lastRenderedPageBreak/>
-        <w:t>Scenario analyses</w:t>
-      </w:r>
-    </w:p>
-    <w:p>
-      <w:proofErr w:type="gramStart"/>
-      <w:r>
-        <w:t>In order to</w:t>
-      </w:r>
-      <w:proofErr w:type="gramEnd"/>
-      <w:r>
-        <w:t xml:space="preserve"> explore future scenarios or interventions, we changed </w:t>
-      </w:r>
-      <w:r>
-        <w:t xml:space="preserve">model </w:t>
-      </w:r>
-      <w:r>
-        <w:t>parameters to achieve the following scenarios within the three production contexts</w:t>
-      </w:r>
-      <w:r>
-        <w:t xml:space="preserve">: </w:t>
+        <w:t xml:space="preserve">(e.g., fuel type, irrigation pump efficiency) </w:t>
+      </w:r>
+      <w:r>
+        <w:t xml:space="preserve">was tested by varying inputs from a theoretical minimum to a theoretical maximum. </w:t>
+      </w:r>
+      <w:r>
+        <w:t>For both of these tests, single parameters were changed at a time (s</w:t>
+      </w:r>
+      <w:r>
+        <w:t>upplementary material includes more details on these tests</w:t>
+      </w:r>
+      <w:r>
+        <w:t>)</w:t>
+      </w:r>
+      <w:r>
+        <w:t>.</w:t>
       </w:r>
       <w:r>
         <w:t xml:space="preserve"> </w:t>
+      </w:r>
+      <w:r>
+        <w:t>In order to avoid parameter change combinations that did not represent realistic production conditions, we limited our multi-parameter changes to scenarios identified by stakeholders as meaningful and interesting</w:t>
+      </w:r>
+      <w:r>
+        <w:t xml:space="preserve">:  </w:t>
       </w:r>
     </w:p>
     <w:p>
@@ -636,7 +711,52 @@
         <w:spacing w:after="100" w:line="240" w:lineRule="auto"/>
       </w:pPr>
       <w:r>
-        <w:t>Electric harvesting equipment</w:t>
+        <w:t>Electri</w:t>
+      </w:r>
+      <w:r>
+        <w:t>fying</w:t>
+      </w:r>
+      <w:r>
+        <w:t xml:space="preserve"> </w:t>
+      </w:r>
+    </w:p>
+    <w:p>
+      <w:pPr>
+        <w:pStyle w:val="ListParagraph"/>
+        <w:numPr>
+          <w:ilvl w:val="1"/>
+          <w:numId w:val="12"/>
+        </w:numPr>
+        <w:spacing w:after="100" w:line="240" w:lineRule="auto"/>
+      </w:pPr>
+      <w:r>
+        <w:t>harvesting equipment</w:t>
+      </w:r>
+    </w:p>
+    <w:p>
+      <w:pPr>
+        <w:pStyle w:val="ListParagraph"/>
+        <w:numPr>
+          <w:ilvl w:val="1"/>
+          <w:numId w:val="12"/>
+        </w:numPr>
+        <w:spacing w:after="100" w:line="240" w:lineRule="auto"/>
+      </w:pPr>
+      <w:r>
+        <w:t>tractor for spraying and fertilizer applications</w:t>
+      </w:r>
+    </w:p>
+    <w:p>
+      <w:pPr>
+        <w:pStyle w:val="ListParagraph"/>
+        <w:numPr>
+          <w:ilvl w:val="1"/>
+          <w:numId w:val="12"/>
+        </w:numPr>
+        <w:spacing w:after="100" w:line="240" w:lineRule="auto"/>
+      </w:pPr>
+      <w:r>
+        <w:t>irrigation equipment</w:t>
       </w:r>
     </w:p>
     <w:p>
@@ -649,7 +769,7 @@
         <w:spacing w:after="100" w:line="240" w:lineRule="auto"/>
       </w:pPr>
       <w:r>
-        <w:t>Electric tractor for spraying and fertilizer applications</w:t>
+        <w:t>Deficit irrigation production</w:t>
       </w:r>
     </w:p>
     <w:p>
@@ -659,10 +779,12 @@
           <w:ilvl w:val="0"/>
           <w:numId w:val="12"/>
         </w:numPr>
-        <w:spacing w:after="100" w:line="240" w:lineRule="auto"/>
-      </w:pPr>
-      <w:r>
-        <w:t>Electric irrigation equipment</w:t>
+      </w:pPr>
+      <w:r>
+        <w:t xml:space="preserve">Drip irrigation </w:t>
+      </w:r>
+      <w:r>
+        <w:t>for production</w:t>
       </w:r>
     </w:p>
     <w:p>
@@ -672,26 +794,16 @@
           <w:ilvl w:val="0"/>
           <w:numId w:val="12"/>
         </w:numPr>
-        <w:spacing w:after="100" w:line="240" w:lineRule="auto"/>
-      </w:pPr>
-      <w:r>
-        <w:t>Deficit irrigation production</w:t>
+      </w:pPr>
+      <w:r>
+        <w:t>Stand life extension</w:t>
       </w:r>
     </w:p>
     <w:p>
       <w:pPr>
-        <w:pStyle w:val="ListParagraph"/>
-        <w:numPr>
-          <w:ilvl w:val="0"/>
-          <w:numId w:val="12"/>
-        </w:numPr>
-      </w:pPr>
-      <w:r>
-        <w:t>Drip irrigation installation</w:t>
-      </w:r>
+        <w:pStyle w:val="Heading1"/>
+      </w:pPr>
     </w:p>
-    <w:p/>
-    <w:p/>
     <w:p>
       <w:pPr>
         <w:pStyle w:val="Heading1"/>
@@ -706,10 +818,16 @@
     <w:p/>
     <w:p>
       <w:r>
-        <w:t xml:space="preserve">Table 2. Characteristics of the three representative counties </w:t>
-      </w:r>
-      <w:r>
-        <w:t>under baseline conditions</w:t>
+        <w:t xml:space="preserve">Table 2. </w:t>
+      </w:r>
+      <w:r>
+        <w:t>Baseline c</w:t>
+      </w:r>
+      <w:r>
+        <w:t xml:space="preserve">haracteristics of the three </w:t>
+      </w:r>
+      <w:r>
+        <w:t>California (CA) alfalfa production regions selected for this study</w:t>
       </w:r>
     </w:p>
     <w:tbl>
@@ -747,7 +865,7 @@
                 <w:b/>
                 <w:bCs/>
               </w:rPr>
-              <w:t>Siskiyou County (North)</w:t>
+              <w:t>Northern CA</w:t>
             </w:r>
           </w:p>
         </w:tc>
@@ -767,14 +885,7 @@
                 <w:b/>
                 <w:bCs/>
               </w:rPr>
-              <w:t>Tulare</w:t>
-            </w:r>
-            <w:r>
-              <w:rPr>
-                <w:b/>
-                <w:bCs/>
-              </w:rPr>
-              <w:t xml:space="preserve"> County (Central)</w:t>
+              <w:t>Central CA</w:t>
             </w:r>
           </w:p>
         </w:tc>
@@ -794,14 +905,7 @@
                 <w:b/>
                 <w:bCs/>
               </w:rPr>
-              <w:t>Imperial</w:t>
-            </w:r>
-            <w:r>
-              <w:rPr>
-                <w:b/>
-                <w:bCs/>
-              </w:rPr>
-              <w:t xml:space="preserve"> County (South)</w:t>
+              <w:t>Southern CA</w:t>
             </w:r>
           </w:p>
         </w:tc>
@@ -815,9 +919,6 @@
             <w:r>
               <w:t>Location</w:t>
             </w:r>
-            <w:r>
-              <w:t xml:space="preserve"> and Koppen climate type</w:t>
-            </w:r>
           </w:p>
         </w:tc>
         <w:tc>
@@ -826,7 +927,7 @@
           </w:tcPr>
           <w:p>
             <w:r>
-              <w:t>Northern California (CA), warm summer Mediterranean</w:t>
+              <w:t>Siskiyou County</w:t>
             </w:r>
           </w:p>
         </w:tc>
@@ -836,7 +937,7 @@
           </w:tcPr>
           <w:p>
             <w:r>
-              <w:t>Central CA, cold semi-arid</w:t>
+              <w:t>Tulare County</w:t>
             </w:r>
           </w:p>
         </w:tc>
@@ -846,7 +947,49 @@
           </w:tcPr>
           <w:p>
             <w:r>
-              <w:t>Southern CA, hot desert</w:t>
+              <w:t>Imperial County</w:t>
+            </w:r>
+          </w:p>
+        </w:tc>
+      </w:tr>
+      <w:tr>
+        <w:tc>
+          <w:tcPr>
+            <w:tcW w:w="2337" w:type="dxa"/>
+          </w:tcPr>
+          <w:p>
+            <w:r>
+              <w:t>Koppen climate type</w:t>
+            </w:r>
+          </w:p>
+        </w:tc>
+        <w:tc>
+          <w:tcPr>
+            <w:tcW w:w="2337" w:type="dxa"/>
+          </w:tcPr>
+          <w:p>
+            <w:r>
+              <w:t>Warm summer Mediterranean</w:t>
+            </w:r>
+          </w:p>
+        </w:tc>
+        <w:tc>
+          <w:tcPr>
+            <w:tcW w:w="2338" w:type="dxa"/>
+          </w:tcPr>
+          <w:p>
+            <w:r>
+              <w:t>Cold semi-arid</w:t>
+            </w:r>
+          </w:p>
+        </w:tc>
+        <w:tc>
+          <w:tcPr>
+            <w:tcW w:w="2338" w:type="dxa"/>
+          </w:tcPr>
+          <w:p>
+            <w:r>
+              <w:t>Hot desert</w:t>
             </w:r>
           </w:p>
         </w:tc>
@@ -978,15 +1121,7 @@
           </w:tcPr>
           <w:p>
             <w:r>
-              <w:t xml:space="preserve">Average number of </w:t>
-            </w:r>
-            <w:proofErr w:type="gramStart"/>
-            <w:r>
-              <w:t>field</w:t>
-            </w:r>
-            <w:proofErr w:type="gramEnd"/>
-            <w:r>
-              <w:t xml:space="preserve"> passes per year (for reference only)</w:t>
+              <w:t>Average number of field passes per year (for reference only)</w:t>
             </w:r>
           </w:p>
         </w:tc>
@@ -1081,10 +1216,7 @@
           </w:tcPr>
           <w:p>
             <w:r>
-              <w:t>336</w:t>
-            </w:r>
-            <w:r>
-              <w:t xml:space="preserve"> kg ha-1</w:t>
+              <w:t>336 kg ha-1</w:t>
             </w:r>
             <w:r>
               <w:t xml:space="preserve"> MAP at establishment</w:t>
@@ -1097,37 +1229,25 @@
           </w:tcPr>
           <w:p>
             <w:r>
-              <w:t xml:space="preserve">336 </w:t>
-            </w:r>
-            <w:r>
-              <w:t>kg ha-1</w:t>
+              <w:t>336 kg ha-1</w:t>
             </w:r>
             <w:r>
               <w:t xml:space="preserve"> MAP and 2</w:t>
             </w:r>
             <w:r>
-              <w:t>80</w:t>
-            </w:r>
-            <w:r>
-              <w:t xml:space="preserve"> kg ha-1</w:t>
+              <w:t>80 kg ha-1</w:t>
             </w:r>
             <w:r>
               <w:t xml:space="preserve"> potash at establishment, </w:t>
             </w:r>
             <w:r>
-              <w:t>84</w:t>
-            </w:r>
-            <w:r>
-              <w:t xml:space="preserve"> kg ha-1</w:t>
+              <w:t>84 kg ha-1</w:t>
             </w:r>
             <w:r>
               <w:t xml:space="preserve"> MAP and 2</w:t>
             </w:r>
             <w:r>
-              <w:t>80</w:t>
-            </w:r>
-            <w:r>
-              <w:t xml:space="preserve"> kg ha-1</w:t>
+              <w:t>80 kg ha-1</w:t>
             </w:r>
             <w:r>
               <w:t xml:space="preserve"> potash each production year</w:t>
@@ -1152,7 +1272,13 @@
           </w:tcPr>
           <w:p>
             <w:r>
-              <w:t>3 Mg ha-1</w:t>
+              <w:t>14.1</w:t>
+            </w:r>
+            <w:r>
+              <w:t xml:space="preserve"> Mg ha-1</w:t>
+            </w:r>
+            <w:r>
+              <w:t xml:space="preserve"> year-1</w:t>
             </w:r>
           </w:p>
         </w:tc>
@@ -1162,7 +1288,13 @@
           </w:tcPr>
           <w:p>
             <w:r>
-              <w:t>8 Mg ha-1</w:t>
+              <w:t>20.2</w:t>
+            </w:r>
+            <w:r>
+              <w:t xml:space="preserve"> Mg ha-1</w:t>
+            </w:r>
+            <w:r>
+              <w:t xml:space="preserve"> year-1</w:t>
             </w:r>
           </w:p>
         </w:tc>
@@ -1172,7 +1304,13 @@
           </w:tcPr>
           <w:p>
             <w:r>
-              <w:t>8 Mg ha-1</w:t>
+              <w:t>16.6</w:t>
+            </w:r>
+            <w:r>
+              <w:t xml:space="preserve"> Mg ha-1</w:t>
+            </w:r>
+            <w:r>
+              <w:t xml:space="preserve"> year-1</w:t>
             </w:r>
           </w:p>
         </w:tc>
@@ -1184,10 +1322,7 @@
           </w:tcPr>
           <w:p>
             <w:r>
-              <w:t>Irrigation</w:t>
-            </w:r>
-            <w:r>
-              <w:t xml:space="preserve"> source from ground/surface water</w:t>
+              <w:t>Irrigation source from ground/surface water</w:t>
             </w:r>
           </w:p>
         </w:tc>
@@ -1228,13 +1363,8 @@
             <w:tcW w:w="2337" w:type="dxa"/>
           </w:tcPr>
           <w:p>
-            <w:proofErr w:type="gramStart"/>
-            <w:r>
-              <w:t>Well</w:t>
-            </w:r>
-            <w:proofErr w:type="gramEnd"/>
-            <w:r>
-              <w:t xml:space="preserve"> depth</w:t>
+            <w:r>
+              <w:t>Well depth</w:t>
             </w:r>
             <w:r>
               <w:rPr>
@@ -1414,7 +1544,6 @@
           </w:tcPr>
           <w:p>
             <w:r>
-              <w:lastRenderedPageBreak/>
               <w:t>Irrigation water delivery method(s)</w:t>
             </w:r>
           </w:p>
@@ -1512,16 +1641,7 @@
               <w:t xml:space="preserve">Wheat, </w:t>
             </w:r>
             <w:r>
-              <w:t xml:space="preserve">89.6 </w:t>
-            </w:r>
-            <w:r>
-              <w:t xml:space="preserve">kg </w:t>
-            </w:r>
-            <w:r>
-              <w:t xml:space="preserve">N </w:t>
-            </w:r>
-            <w:r>
-              <w:t>ha-1</w:t>
+              <w:t>89.6 kg N ha-1</w:t>
             </w:r>
             <w:r>
               <w:t xml:space="preserve"> credi</w:t>
@@ -1546,19 +1666,7 @@
               <w:t>0</w:t>
             </w:r>
             <w:r>
-              <w:t xml:space="preserve">.4 </w:t>
-            </w:r>
-            <w:r>
-              <w:t xml:space="preserve">kg </w:t>
-            </w:r>
-            <w:r>
-              <w:t xml:space="preserve">N </w:t>
-            </w:r>
-            <w:r>
-              <w:t>ha-1</w:t>
-            </w:r>
-            <w:r>
-              <w:t xml:space="preserve"> </w:t>
+              <w:t xml:space="preserve">.4 kg N ha-1 </w:t>
             </w:r>
             <w:r>
               <w:t>credit</w:t>
@@ -1617,16 +1725,8 @@
         <w:rPr>
           <w:color w:val="C00000"/>
         </w:rPr>
-        <w:t xml:space="preserve">2 Hay is </w:t>
-      </w:r>
-      <w:proofErr w:type="spellStart"/>
-      <w:r>
-        <w:rPr>
-          <w:color w:val="C00000"/>
-        </w:rPr>
-        <w:t>xxxx</w:t>
-      </w:r>
-      <w:proofErr w:type="spellEnd"/>
+        <w:t>2 Hay is xxxx</w:t>
+      </w:r>
     </w:p>
     <w:p>
       <w:pPr>
@@ -1661,7 +1761,7 @@
       <w:r>
         <w:t>(</w:t>
       </w:r>
-      <w:hyperlink r:id="rId6" w:history="1">
+      <w:hyperlink r:id="rId5" w:history="1">
         <w:r>
           <w:rPr>
             <w:rStyle w:val="Hyperlink"/>
@@ -2504,7 +2604,7 @@
         <w:rFonts w:hint="default"/>
       </w:rPr>
     </w:lvl>
-    <w:lvl w:ilvl="1" w:tplc="04060019" w:tentative="1">
+    <w:lvl w:ilvl="1" w:tplc="04060019">
       <w:start w:val="1"/>
       <w:numFmt w:val="lowerLetter"/>
       <w:lvlText w:val="%2."/>

</xml_diff>